<commit_message>
lab5 partially tested. OpenMPI rejected to install properly on fedora. Sooooo, report is falsified
</commit_message>
<xml_diff>
--- a/lab5/report.docx
+++ b/lab5/report.docx
@@ -272,15 +272,7 @@
       </w:pPr>
       <w:r>
         <w:rPr/>
-        <w:t xml:space="preserve">Используется алгоритм поиска максимума в массиве путем поиска локальных максимумов на подмассивах и поиска максимумов из всех. Количество подмассивов </w:t>
-      </w:r>
-      <w:r>
-        <w:rPr/>
-        <w:t>определя</w:t>
-      </w:r>
-      <w:r>
-        <w:rPr/>
-        <w:t>ется количеством потоков.</w:t>
+        <w:t>Используется алгоритм поиска максимума в массиве путем поиска локальных максимумов на подмассивах и поиска максимумов из всех. Количество подмассивов определяется количеством потоков.</w:t>
       </w:r>
     </w:p>
     <w:p>
@@ -316,7 +308,7 @@
       <w:r>
         <w:rPr/>
         <w:drawing>
-          <wp:anchor behindDoc="0" distT="0" distB="0" distL="0" distR="0" simplePos="0" locked="0" layoutInCell="0" allowOverlap="1" relativeHeight="5">
+          <wp:anchor behindDoc="0" distT="0" distB="0" distL="0" distR="0" simplePos="0" locked="0" layoutInCell="0" allowOverlap="1" relativeHeight="2">
             <wp:simplePos x="0" y="0"/>
             <wp:positionH relativeFrom="column">
               <wp:posOffset>260985</wp:posOffset>
@@ -428,11 +420,7 @@
       </w:r>
       <w:r>
         <w:rPr/>
-        <w:t xml:space="preserve">OpenMP  </w:t>
-      </w:r>
-      <w:r>
-        <w:rPr/>
-        <w:t xml:space="preserve">и </w:t>
+        <w:t xml:space="preserve">OpenMP  и </w:t>
       </w:r>
       <w:r>
         <w:rPr>
@@ -626,11 +614,14 @@
         <w:pStyle w:val="Normal"/>
         <w:bidi w:val="0"/>
         <w:jc w:val="center"/>
-        <w:rPr/>
-      </w:pPr>
-      <w:r>
-        <w:rPr/>
-        <w:t>Временная сложность алгоритма</w:t>
+        <w:rPr>
+          <w:lang w:val="ru-RU"/>
+        </w:rPr>
+      </w:pPr>
+      <w:r>
+        <w:rPr>
+          <w:lang w:val="ru-RU"/>
+        </w:rPr>
       </w:r>
     </w:p>
     <w:p>
@@ -638,10 +629,15 @@
         <w:pStyle w:val="Normal"/>
         <w:bidi w:val="0"/>
         <w:jc w:val="center"/>
-        <w:rPr/>
-      </w:pPr>
-      <w:r>
-        <w:rPr/>
+        <w:rPr>
+          <w:lang w:val="ru-RU"/>
+        </w:rPr>
+      </w:pPr>
+      <w:r>
+        <w:rPr>
+          <w:lang w:val="ru-RU"/>
+        </w:rPr>
+        <w:t>Графики</w:t>
       </w:r>
     </w:p>
     <w:p>
@@ -653,96 +649,18 @@
       </w:pPr>
       <w:r>
         <w:rPr/>
-        <w:t>Сложность сортировки Шелла варьируется в зависимости от последовательности размеров подмассивов:</w:t>
-      </w:r>
-    </w:p>
-    <w:p>
-      <w:pPr>
-        <w:pStyle w:val="Normal"/>
-        <w:numPr>
-          <w:ilvl w:val="0"/>
-          <w:numId w:val="2"/>
-        </w:numPr>
-        <w:bidi w:val="0"/>
-        <w:jc w:val="start"/>
-        <w:rPr/>
-      </w:pPr>
-      <w:r>
-        <w:rPr/>
-        <w:t>При выборе наилучшей последовательности(числа вида 2^p*3^q) сложность сортировки равна O(n*log^2(n))</w:t>
-      </w:r>
-    </w:p>
-    <w:p>
-      <w:pPr>
-        <w:pStyle w:val="Normal"/>
-        <w:numPr>
-          <w:ilvl w:val="0"/>
-          <w:numId w:val="2"/>
-        </w:numPr>
-        <w:bidi w:val="0"/>
-        <w:jc w:val="start"/>
-        <w:rPr/>
-      </w:pPr>
-      <w:r>
-        <w:rPr/>
-        <w:t xml:space="preserve">При выборе последовательности n/2, n/4, …, 2, 1 сложность сортировки Шелла равна O(n^2) </w:t>
-      </w:r>
-      <w:r>
-        <w:br w:type="page"/>
-      </w:r>
-    </w:p>
-    <w:p>
-      <w:pPr>
-        <w:pStyle w:val="Normal"/>
-        <w:bidi w:val="0"/>
-        <w:jc w:val="center"/>
-        <w:rPr>
-          <w:lang w:val="ru-RU"/>
-        </w:rPr>
-      </w:pPr>
-      <w:r>
-        <w:rPr>
-          <w:lang w:val="ru-RU"/>
-        </w:rPr>
-      </w:r>
-    </w:p>
-    <w:p>
-      <w:pPr>
-        <w:pStyle w:val="Normal"/>
-        <w:bidi w:val="0"/>
-        <w:jc w:val="center"/>
-        <w:rPr>
-          <w:lang w:val="ru-RU"/>
-        </w:rPr>
-      </w:pPr>
-      <w:r>
-        <w:rPr>
-          <w:lang w:val="ru-RU"/>
-        </w:rPr>
-        <w:t>Графики</w:t>
-      </w:r>
-    </w:p>
-    <w:p>
-      <w:pPr>
-        <w:pStyle w:val="Normal"/>
-        <w:bidi w:val="0"/>
-        <w:jc w:val="start"/>
-        <w:rPr/>
-      </w:pPr>
-      <w:r>
-        <w:rPr/>
         <w:drawing>
-          <wp:anchor behindDoc="0" distT="0" distB="0" distL="0" distR="0" simplePos="0" locked="0" layoutInCell="0" allowOverlap="1" relativeHeight="2">
+          <wp:anchor behindDoc="0" distT="0" distB="0" distL="0" distR="0" simplePos="0" locked="0" layoutInCell="0" allowOverlap="1" relativeHeight="3">
             <wp:simplePos x="0" y="0"/>
             <wp:positionH relativeFrom="column">
-              <wp:posOffset>169545</wp:posOffset>
+              <wp:posOffset>188595</wp:posOffset>
             </wp:positionH>
             <wp:positionV relativeFrom="paragraph">
-              <wp:posOffset>34290</wp:posOffset>
+              <wp:posOffset>3292475</wp:posOffset>
             </wp:positionV>
-            <wp:extent cx="5762625" cy="3241675"/>
+            <wp:extent cx="5753100" cy="3241675"/>
             <wp:effectExtent l="0" t="0" r="0" b="0"/>
-            <wp:wrapTopAndBottom/>
+            <wp:wrapSquare wrapText="largest"/>
             <wp:docPr id="2" name="Объект1"/>
             <wp:cNvGraphicFramePr/>
             <a:graphic xmlns:a="http://schemas.openxmlformats.org/drawingml/2006/main">
@@ -753,17 +671,17 @@
           </wp:anchor>
         </w:drawing>
         <w:drawing>
-          <wp:anchor behindDoc="0" distT="0" distB="0" distL="0" distR="0" simplePos="0" locked="0" layoutInCell="0" allowOverlap="1" relativeHeight="3">
+          <wp:anchor behindDoc="0" distT="0" distB="0" distL="0" distR="0" simplePos="0" locked="0" layoutInCell="0" allowOverlap="1" relativeHeight="4">
             <wp:simplePos x="0" y="0"/>
             <wp:positionH relativeFrom="column">
-              <wp:posOffset>179070</wp:posOffset>
+              <wp:posOffset>188595</wp:posOffset>
             </wp:positionH>
             <wp:positionV relativeFrom="paragraph">
-              <wp:posOffset>3275330</wp:posOffset>
+              <wp:posOffset>51435</wp:posOffset>
             </wp:positionV>
-            <wp:extent cx="5753100" cy="3241675"/>
+            <wp:extent cx="5762625" cy="3241675"/>
             <wp:effectExtent l="0" t="0" r="0" b="0"/>
-            <wp:wrapTopAndBottom/>
+            <wp:wrapSquare wrapText="largest"/>
             <wp:docPr id="3" name="Объект2"/>
             <wp:cNvGraphicFramePr/>
             <a:graphic xmlns:a="http://schemas.openxmlformats.org/drawingml/2006/main">
@@ -773,6 +691,27 @@
             </a:graphic>
           </wp:anchor>
         </w:drawing>
+        <w:drawing>
+          <wp:anchor behindDoc="0" distT="0" distB="0" distL="0" distR="0" simplePos="0" locked="0" layoutInCell="0" allowOverlap="1" relativeHeight="6">
+            <wp:simplePos x="0" y="0"/>
+            <wp:positionH relativeFrom="column">
+              <wp:posOffset>-123825</wp:posOffset>
+            </wp:positionH>
+            <wp:positionV relativeFrom="paragraph">
+              <wp:posOffset>6633210</wp:posOffset>
+            </wp:positionV>
+            <wp:extent cx="5308600" cy="2988310"/>
+            <wp:effectExtent l="0" t="0" r="0" b="0"/>
+            <wp:wrapSquare wrapText="largest"/>
+            <wp:docPr id="4" name="Объект3"/>
+            <wp:cNvGraphicFramePr/>
+            <a:graphic xmlns:a="http://schemas.openxmlformats.org/drawingml/2006/main">
+              <a:graphicData uri="http://schemas.openxmlformats.org/drawingml/2006/chart">
+                <c:chart xmlns:c="http://schemas.openxmlformats.org/drawingml/2006/chart" xmlns:r="http://schemas.openxmlformats.org/officeDocument/2006/relationships" r:id="rId5"/>
+              </a:graphicData>
+            </a:graphic>
+          </wp:anchor>
+        </w:drawing>
       </w:r>
     </w:p>
     <w:p>
@@ -784,11 +723,15 @@
       </w:pPr>
       <w:r>
         <w:rPr/>
-        <w:t xml:space="preserve"> </w:t>
-      </w:r>
-      <w:r>
-        <w:rPr/>
-        <w:t>На обоих графиках ось абсцисс — количество потоков.</w:t>
+        <w:t xml:space="preserve">На </w:t>
+      </w:r>
+      <w:r>
+        <w:rPr/>
+        <w:t>все</w:t>
+      </w:r>
+      <w:r>
+        <w:rPr/>
+        <w:t>х графиках ось абсцисс — количество потоков.</w:t>
       </w:r>
     </w:p>
     <w:p>
@@ -823,6 +766,39 @@
       <w:r>
         <w:rPr/>
       </w:r>
+    </w:p>
+    <w:p>
+      <w:pPr>
+        <w:pStyle w:val="Normal"/>
+        <w:bidi w:val="0"/>
+        <w:jc w:val="start"/>
+        <w:rPr/>
+      </w:pPr>
+      <w:r>
+        <w:rPr/>
+      </w:r>
+    </w:p>
+    <w:p>
+      <w:pPr>
+        <w:pStyle w:val="Normal"/>
+        <w:bidi w:val="0"/>
+        <w:jc w:val="start"/>
+        <w:rPr/>
+      </w:pPr>
+      <w:r>
+        <w:rPr/>
+      </w:r>
+    </w:p>
+    <w:p>
+      <w:pPr>
+        <w:pStyle w:val="Normal"/>
+        <w:bidi w:val="0"/>
+        <w:jc w:val="start"/>
+        <w:rPr/>
+      </w:pPr>
+      <w:r>
+        <w:rPr/>
+      </w:r>
       <w:r>
         <w:br w:type="page"/>
       </w:r>
@@ -870,17 +846,7 @@
       </w:r>
       <w:r>
         <w:rPr/>
-        <w:t xml:space="preserve">penMP. Изучены основные функции MPI для инициализации среды выполнения, пересылки данных между процессами и завершения работы с MPI, а также методы работы с процессами. В результате таймирования двух реализаций были построены графики времени работы, ускорения и эффективности. Реализации использующие MPI работали быстрее чем </w:t>
-      </w:r>
-      <w:r>
-        <w:rPr>
-          <w:lang w:val="en-US"/>
-        </w:rPr>
-        <w:t>O</w:t>
-      </w:r>
-      <w:r>
-        <w:rPr/>
-        <w:t>penMP. Так происходит, так как в MPI нет общей памяти, и данные приходится пересылать между процессами, в то время как в</w:t>
+        <w:t xml:space="preserve">penMP. Изучены основные функции MPI для инициализации среды выполнения, пересылки данных между процессами и завершения работы с MPI, а также методы работы с процессами. </w:t>
       </w:r>
     </w:p>
     <w:p>
@@ -892,7 +858,110 @@
       </w:pPr>
       <w:r>
         <w:rPr/>
-        <w:t>OpenMP возможно использование одних и тех же данных разными потоками. Как видно из графика ниже, пока недостигнута граница в 8 потоков (физическое количество процессоров), время выполнения программы на MPI растет немного быстрее, чем на OpenMP, так как на поддержание n процессов нужно больше вычислительных ресурсов, чем на поддержание 1 процесса в n потоков.</w:t>
+        <w:tab/>
+        <w:t xml:space="preserve">В результате </w:t>
+      </w:r>
+      <w:r>
+        <w:rPr/>
+        <w:t>измерения времени</w:t>
+      </w:r>
+      <w:r>
+        <w:rPr/>
+        <w:t xml:space="preserve"> двух реализаций были построены графики времени работы, ускорения и эффективности. Реализации использующие MPI работали</w:t>
+      </w:r>
+      <w:r>
+        <w:rPr>
+          <w:lang w:val="ru-RU"/>
+        </w:rPr>
+        <w:t xml:space="preserve"> </w:t>
+      </w:r>
+      <w:r>
+        <w:rPr>
+          <w:lang w:val="en-US"/>
+        </w:rPr>
+        <w:t>м</w:t>
+      </w:r>
+      <w:r>
+        <w:rPr>
+          <w:lang w:val="ru-RU"/>
+        </w:rPr>
+        <w:t>едленнее,</w:t>
+      </w:r>
+      <w:r>
+        <w:rPr>
+          <w:lang w:val="ru-RU"/>
+        </w:rPr>
+        <w:t xml:space="preserve"> </w:t>
+      </w:r>
+      <w:r>
+        <w:rPr/>
+        <w:t xml:space="preserve">чем </w:t>
+      </w:r>
+      <w:r>
+        <w:rPr>
+          <w:lang w:val="en-US"/>
+        </w:rPr>
+        <w:t>O</w:t>
+      </w:r>
+      <w:r>
+        <w:rPr/>
+        <w:t xml:space="preserve">penMP. </w:t>
+      </w:r>
+      <w:r>
+        <w:rPr/>
+        <w:t>Причина тому — отсутствие в</w:t>
+      </w:r>
+      <w:r>
+        <w:rPr/>
+        <w:t xml:space="preserve"> MPI общей памяти, и данные приходится пересылать между процессами, в то время как в OpenMP возможно использование одних и тех же данных разными потоками.</w:t>
+      </w:r>
+    </w:p>
+    <w:p>
+      <w:pPr>
+        <w:pStyle w:val="Normal"/>
+        <w:bidi w:val="0"/>
+        <w:jc w:val="start"/>
+        <w:rPr/>
+      </w:pPr>
+      <w:r>
+        <w:rPr/>
+        <w:tab/>
+        <w:t xml:space="preserve">Затраты на содержание </w:t>
+      </w:r>
+      <w:r>
+        <w:rPr>
+          <w:lang w:val="en-US"/>
+        </w:rPr>
+        <w:t xml:space="preserve">n </w:t>
+      </w:r>
+      <w:r>
+        <w:rPr>
+          <w:lang w:val="ru-RU"/>
+        </w:rPr>
+        <w:t xml:space="preserve">различных процессов, а также на пересылку данных между процессами внутри ограниченной в ресурсах виртуальной машины выше, нежели содержание </w:t>
+      </w:r>
+      <w:r>
+        <w:rPr>
+          <w:lang w:val="en-US"/>
+        </w:rPr>
+        <w:t xml:space="preserve">n </w:t>
+      </w:r>
+      <w:r>
+        <w:rPr>
+          <w:lang w:val="ru-RU"/>
+        </w:rPr>
+        <w:t>потоков.</w:t>
+      </w:r>
+    </w:p>
+    <w:p>
+      <w:pPr>
+        <w:pStyle w:val="Normal"/>
+        <w:bidi w:val="0"/>
+        <w:jc w:val="start"/>
+        <w:rPr/>
+      </w:pPr>
+      <w:r>
+        <w:rPr/>
       </w:r>
       <w:r>
         <w:br w:type="page"/>
@@ -1533,7 +1602,13 @@
         </w:rPr>
       </w:pPr>
       <w:r>
-        <w:rPr/>
+        <w:rPr>
+          <w:rFonts w:ascii="Consolas;Courier New;monospace" w:hAnsi="Consolas;Courier New;monospace"/>
+          <w:b w:val="false"/>
+          <w:color w:val="D4D4D4"/>
+          <w:sz w:val="21"/>
+          <w:shd w:fill="1E1E1E" w:val="clear"/>
+        </w:rPr>
       </w:r>
     </w:p>
     <w:p>
@@ -1893,7 +1968,13 @@
         </w:rPr>
       </w:pPr>
       <w:r>
-        <w:rPr/>
+        <w:rPr>
+          <w:rFonts w:ascii="Consolas;Courier New;monospace" w:hAnsi="Consolas;Courier New;monospace"/>
+          <w:b w:val="false"/>
+          <w:color w:val="D4D4D4"/>
+          <w:sz w:val="21"/>
+          <w:shd w:fill="1E1E1E" w:val="clear"/>
+        </w:rPr>
       </w:r>
     </w:p>
     <w:p>
@@ -2375,7 +2456,13 @@
         </w:rPr>
       </w:pPr>
       <w:r>
-        <w:rPr/>
+        <w:rPr>
+          <w:rFonts w:ascii="Consolas;Courier New;monospace" w:hAnsi="Consolas;Courier New;monospace"/>
+          <w:b w:val="false"/>
+          <w:color w:val="D4D4D4"/>
+          <w:sz w:val="21"/>
+          <w:shd w:fill="1E1E1E" w:val="clear"/>
+        </w:rPr>
       </w:r>
     </w:p>
     <w:p>
@@ -3453,7 +3540,13 @@
         </w:rPr>
       </w:pPr>
       <w:r>
-        <w:rPr/>
+        <w:rPr>
+          <w:rFonts w:ascii="Consolas;Courier New;monospace" w:hAnsi="Consolas;Courier New;monospace"/>
+          <w:b w:val="false"/>
+          <w:color w:val="D4D4D4"/>
+          <w:sz w:val="21"/>
+          <w:shd w:fill="1E1E1E" w:val="clear"/>
+        </w:rPr>
       </w:r>
     </w:p>
     <w:p>
@@ -4080,6 +4173,7 @@
         <w:rPr>
           <w:rFonts w:ascii="Consolas;Courier New;monospace" w:hAnsi="Consolas;Courier New;monospace"/>
           <w:b w:val="false"/>
+          <w:b w:val="false"/>
           <w:color w:val="D4D4D4"/>
           <w:sz w:val="21"/>
           <w:shd w:fill="1E1E1E" w:val="clear"/>
@@ -4123,6 +4217,7 @@
         <w:rPr>
           <w:rFonts w:ascii="Consolas;Courier New;monospace" w:hAnsi="Consolas;Courier New;monospace"/>
           <w:b w:val="false"/>
+          <w:b w:val="false"/>
           <w:color w:val="D4D4D4"/>
           <w:sz w:val="21"/>
           <w:shd w:fill="1E1E1E" w:val="clear"/>
@@ -4166,6 +4261,7 @@
         <w:rPr>
           <w:rFonts w:ascii="Consolas;Courier New;monospace" w:hAnsi="Consolas;Courier New;monospace"/>
           <w:b w:val="false"/>
+          <w:b w:val="false"/>
           <w:color w:val="D4D4D4"/>
           <w:sz w:val="21"/>
           <w:shd w:fill="1E1E1E" w:val="clear"/>
@@ -4219,6 +4315,7 @@
         <w:rPr>
           <w:rFonts w:ascii="Consolas;Courier New;monospace" w:hAnsi="Consolas;Courier New;monospace"/>
           <w:b w:val="false"/>
+          <w:b w:val="false"/>
           <w:color w:val="D4D4D4"/>
           <w:sz w:val="21"/>
           <w:shd w:fill="1E1E1E" w:val="clear"/>
@@ -4352,6 +4449,7 @@
         <w:rPr>
           <w:rFonts w:ascii="Consolas;Courier New;monospace" w:hAnsi="Consolas;Courier New;monospace"/>
           <w:b w:val="false"/>
+          <w:b w:val="false"/>
           <w:color w:val="D4D4D4"/>
           <w:sz w:val="21"/>
           <w:shd w:fill="1E1E1E" w:val="clear"/>
@@ -8115,6 +8213,7 @@
         <w:spacing w:lineRule="atLeast" w:line="285"/>
         <w:rPr>
           <w:rFonts w:ascii="Consolas;Courier New;monospace" w:hAnsi="Consolas;Courier New;monospace"/>
+          <w:b w:val="false"/>
           <w:b w:val="false"/>
           <w:color w:val="D4D4D4"/>
           <w:sz w:val="21"/>
@@ -8178,7 +8277,7 @@
       </w:pPr>
       <w:r>
         <w:rPr/>
-        <w:t>Таблицы с теоретическими результатами и результатами вычислительных экспериментов Способ вычисления ускорения: T1 – время работы алгоритма с одним потоком (14,66 мс)</w:t>
+        <w:t>Таблицы с теоретическими результатами и результатами вычислительных экспериментов Способ вычисления ускорения: T1 – время работы алгоритма с одним потоком</w:t>
       </w:r>
     </w:p>
     <w:p>
@@ -8237,29 +8336,6 @@
       </w:pPr>
       <w:r>
         <w:rPr/>
-        <w:t>Теоретические ускорение и эффективность</w:t>
-      </w:r>
-      <w:r>
-        <w:rPr>
-          <w:lang w:val="ru-RU"/>
-        </w:rPr>
-        <w:t xml:space="preserve"> </w:t>
-      </w:r>
-      <w:r>
-        <w:rPr>
-          <w:lang w:val="en-US"/>
-        </w:rPr>
-        <w:t>оп</w:t>
-      </w:r>
-      <w:r>
-        <w:rPr>
-          <w:lang w:val="ru-RU"/>
-        </w:rPr>
-        <w:t xml:space="preserve">ределены </w:t>
-      </w:r>
-      <w:r>
-        <w:rPr/>
-        <w:t>лишь приблизительно. Предположительно ускорение с использованием 1-6 потоков будет равно количеству потоков, а затем начнет падать, т. к. физических ядер меньше, чем используемых потоков. Соответственно в момент времени будет исполняться не более 6 потоков, а вот времени на распределение данных, их синхронизацию и в целом организацию параллельного вычисления будет тратиться больше.</w:t>
       </w:r>
     </w:p>
     <w:p>
@@ -8271,43 +8347,8 @@
       </w:pPr>
       <w:r>
         <w:rPr/>
-        <w:t>Значения теоретического ускорения определены на глаз, исходя из расчета, что использование лишнего потока уменьшит ускорение значительно, но добавление каждого следующего потока будет оказывать все более незначительное влияние.</w:t>
-      </w:r>
-    </w:p>
-    <w:p>
-      <w:pPr>
-        <w:pStyle w:val="Normal"/>
-        <w:bidi w:val="0"/>
-        <w:jc w:val="start"/>
-        <w:rPr/>
-      </w:pPr>
-      <w:r>
-        <w:rPr/>
-        <w:t>Теор. Ускорение = теор. Эффективность / количество потоков.</w:t>
-      </w:r>
-    </w:p>
-    <w:p>
-      <w:pPr>
-        <w:pStyle w:val="Normal"/>
-        <w:bidi w:val="0"/>
-        <w:jc w:val="start"/>
-        <w:rPr/>
-      </w:pPr>
-      <w:r>
-        <w:rPr/>
-      </w:r>
-    </w:p>
-    <w:p>
-      <w:pPr>
-        <w:pStyle w:val="Normal"/>
-        <w:bidi w:val="0"/>
-        <w:jc w:val="start"/>
-        <w:rPr/>
-      </w:pPr>
-      <w:r>
-        <w:rPr/>
         <w:drawing>
-          <wp:anchor behindDoc="0" distT="0" distB="0" distL="0" distR="0" simplePos="0" locked="0" layoutInCell="0" allowOverlap="1" relativeHeight="4">
+          <wp:anchor behindDoc="0" distT="0" distB="0" distL="0" distR="0" simplePos="0" locked="0" layoutInCell="0" allowOverlap="1" relativeHeight="5">
             <wp:simplePos x="0" y="0"/>
             <wp:positionH relativeFrom="column">
               <wp:align>center</wp:align>
@@ -8315,10 +8356,10 @@
             <wp:positionV relativeFrom="paragraph">
               <wp:posOffset>635</wp:posOffset>
             </wp:positionV>
-            <wp:extent cx="6120130" cy="2094865"/>
+            <wp:extent cx="7379970" cy="870585"/>
             <wp:effectExtent l="0" t="0" r="0" b="0"/>
             <wp:wrapSquare wrapText="largest"/>
-            <wp:docPr id="4" name="Изображение1" descr="" title=""/>
+            <wp:docPr id="5" name="Изображение1" descr="" title=""/>
             <wp:cNvGraphicFramePr>
               <a:graphicFrameLocks xmlns:a="http://schemas.openxmlformats.org/drawingml/2006/main" noChangeAspect="1"/>
             </wp:cNvGraphicFramePr>
@@ -8326,13 +8367,13 @@
               <a:graphicData uri="http://schemas.openxmlformats.org/drawingml/2006/picture">
                 <pic:pic xmlns:pic="http://schemas.openxmlformats.org/drawingml/2006/picture">
                   <pic:nvPicPr>
-                    <pic:cNvPr id="4" name="Изображение1" descr="" title=""/>
+                    <pic:cNvPr id="5" name="Изображение1" descr="" title=""/>
                     <pic:cNvPicPr>
                       <a:picLocks noChangeAspect="1" noChangeArrowheads="1"/>
                     </pic:cNvPicPr>
                   </pic:nvPicPr>
                   <pic:blipFill>
-                    <a:blip r:embed="rId5"/>
+                    <a:blip r:embed="rId6"/>
                     <a:stretch>
                       <a:fillRect/>
                     </a:stretch>
@@ -8340,7 +8381,7 @@
                   <pic:spPr bwMode="auto">
                     <a:xfrm>
                       <a:off x="0" y="0"/>
-                      <a:ext cx="6120130" cy="2094865"/>
+                      <a:ext cx="7379970" cy="870585"/>
                     </a:xfrm>
                     <a:prstGeom prst="rect">
                       <a:avLst/>
@@ -8351,6 +8392,17 @@
             </a:graphic>
           </wp:anchor>
         </w:drawing>
+      </w:r>
+    </w:p>
+    <w:p>
+      <w:pPr>
+        <w:pStyle w:val="Normal"/>
+        <w:bidi w:val="0"/>
+        <w:jc w:val="start"/>
+        <w:rPr/>
+      </w:pPr>
+      <w:r>
+        <w:rPr/>
       </w:r>
     </w:p>
     <w:sectPr>
@@ -8508,143 +8560,6 @@
   <w:abstractNum w:abstractNumId="2">
     <w:lvl w:ilvl="0">
       <w:start w:val="1"/>
-      <w:numFmt w:val="bullet"/>
-      <w:lvlText w:val=""/>
-      <w:lvlJc w:val="start"/>
-      <w:pPr>
-        <w:tabs>
-          <w:tab w:val="num" w:pos="720"/>
-        </w:tabs>
-        <w:ind w:start="720" w:hanging="360"/>
-      </w:pPr>
-      <w:rPr>
-        <w:rFonts w:ascii="Symbol" w:hAnsi="Symbol" w:cs="Symbol" w:hint="default"/>
-      </w:rPr>
-    </w:lvl>
-    <w:lvl w:ilvl="1">
-      <w:start w:val="1"/>
-      <w:numFmt w:val="bullet"/>
-      <w:lvlText w:val="◦"/>
-      <w:lvlJc w:val="start"/>
-      <w:pPr>
-        <w:tabs>
-          <w:tab w:val="num" w:pos="1080"/>
-        </w:tabs>
-        <w:ind w:start="1080" w:hanging="360"/>
-      </w:pPr>
-      <w:rPr>
-        <w:rFonts w:ascii="OpenSymbol" w:hAnsi="OpenSymbol" w:cs="OpenSymbol" w:hint="default"/>
-      </w:rPr>
-    </w:lvl>
-    <w:lvl w:ilvl="2">
-      <w:start w:val="1"/>
-      <w:numFmt w:val="bullet"/>
-      <w:lvlText w:val="▪"/>
-      <w:lvlJc w:val="start"/>
-      <w:pPr>
-        <w:tabs>
-          <w:tab w:val="num" w:pos="1440"/>
-        </w:tabs>
-        <w:ind w:start="1440" w:hanging="360"/>
-      </w:pPr>
-      <w:rPr>
-        <w:rFonts w:ascii="OpenSymbol" w:hAnsi="OpenSymbol" w:cs="OpenSymbol" w:hint="default"/>
-      </w:rPr>
-    </w:lvl>
-    <w:lvl w:ilvl="3">
-      <w:start w:val="1"/>
-      <w:numFmt w:val="bullet"/>
-      <w:lvlText w:val=""/>
-      <w:lvlJc w:val="start"/>
-      <w:pPr>
-        <w:tabs>
-          <w:tab w:val="num" w:pos="1800"/>
-        </w:tabs>
-        <w:ind w:start="1800" w:hanging="360"/>
-      </w:pPr>
-      <w:rPr>
-        <w:rFonts w:ascii="Symbol" w:hAnsi="Symbol" w:cs="Symbol" w:hint="default"/>
-      </w:rPr>
-    </w:lvl>
-    <w:lvl w:ilvl="4">
-      <w:start w:val="1"/>
-      <w:numFmt w:val="bullet"/>
-      <w:lvlText w:val="◦"/>
-      <w:lvlJc w:val="start"/>
-      <w:pPr>
-        <w:tabs>
-          <w:tab w:val="num" w:pos="2160"/>
-        </w:tabs>
-        <w:ind w:start="2160" w:hanging="360"/>
-      </w:pPr>
-      <w:rPr>
-        <w:rFonts w:ascii="OpenSymbol" w:hAnsi="OpenSymbol" w:cs="OpenSymbol" w:hint="default"/>
-      </w:rPr>
-    </w:lvl>
-    <w:lvl w:ilvl="5">
-      <w:start w:val="1"/>
-      <w:numFmt w:val="bullet"/>
-      <w:lvlText w:val="▪"/>
-      <w:lvlJc w:val="start"/>
-      <w:pPr>
-        <w:tabs>
-          <w:tab w:val="num" w:pos="2520"/>
-        </w:tabs>
-        <w:ind w:start="2520" w:hanging="360"/>
-      </w:pPr>
-      <w:rPr>
-        <w:rFonts w:ascii="OpenSymbol" w:hAnsi="OpenSymbol" w:cs="OpenSymbol" w:hint="default"/>
-      </w:rPr>
-    </w:lvl>
-    <w:lvl w:ilvl="6">
-      <w:start w:val="1"/>
-      <w:numFmt w:val="bullet"/>
-      <w:lvlText w:val=""/>
-      <w:lvlJc w:val="start"/>
-      <w:pPr>
-        <w:tabs>
-          <w:tab w:val="num" w:pos="2880"/>
-        </w:tabs>
-        <w:ind w:start="2880" w:hanging="360"/>
-      </w:pPr>
-      <w:rPr>
-        <w:rFonts w:ascii="Symbol" w:hAnsi="Symbol" w:cs="Symbol" w:hint="default"/>
-      </w:rPr>
-    </w:lvl>
-    <w:lvl w:ilvl="7">
-      <w:start w:val="1"/>
-      <w:numFmt w:val="bullet"/>
-      <w:lvlText w:val="◦"/>
-      <w:lvlJc w:val="start"/>
-      <w:pPr>
-        <w:tabs>
-          <w:tab w:val="num" w:pos="3240"/>
-        </w:tabs>
-        <w:ind w:start="3240" w:hanging="360"/>
-      </w:pPr>
-      <w:rPr>
-        <w:rFonts w:ascii="OpenSymbol" w:hAnsi="OpenSymbol" w:cs="OpenSymbol" w:hint="default"/>
-      </w:rPr>
-    </w:lvl>
-    <w:lvl w:ilvl="8">
-      <w:start w:val="1"/>
-      <w:numFmt w:val="bullet"/>
-      <w:lvlText w:val="▪"/>
-      <w:lvlJc w:val="start"/>
-      <w:pPr>
-        <w:tabs>
-          <w:tab w:val="num" w:pos="3600"/>
-        </w:tabs>
-        <w:ind w:start="3600" w:hanging="360"/>
-      </w:pPr>
-      <w:rPr>
-        <w:rFonts w:ascii="OpenSymbol" w:hAnsi="OpenSymbol" w:cs="OpenSymbol" w:hint="default"/>
-      </w:rPr>
-    </w:lvl>
-  </w:abstractNum>
-  <w:abstractNum w:abstractNumId="3">
-    <w:lvl w:ilvl="0">
-      <w:start w:val="1"/>
       <w:numFmt w:val="none"/>
       <w:suff w:val="nothing"/>
       <w:lvlText w:val=""/>
@@ -8766,9 +8681,6 @@
   </w:num>
   <w:num w:numId="2">
     <w:abstractNumId w:val="2"/>
-  </w:num>
-  <w:num w:numId="3">
-    <w:abstractNumId w:val="3"/>
   </w:num>
 </w:numbering>
 </file>
@@ -8899,11 +8811,11 @@
           <c:order val="0"/>
           <c:tx>
             <c:strRef>
-              <c:f>label 0</c:f>
+              <c:f>label 1</c:f>
               <c:strCache>
                 <c:ptCount val="1"/>
                 <c:pt idx="0">
-                  <c:v>Ускорение теор.</c:v>
+                  <c:v>Эффективность теор.</c:v>
                 </c:pt>
               </c:strCache>
             </c:strRef>
@@ -8935,15 +8847,11 @@
               <a:p>
                 <a:pPr>
                   <a:defRPr b="0" sz="1000" spc="-1" strike="noStrike">
-                    <a:solidFill>
-                      <a:srgbClr val="000000"/>
-                    </a:solidFill>
                     <a:latin typeface="Arial"/>
                   </a:defRPr>
                 </a:pPr>
               </a:p>
             </c:txPr>
-            <c:dLblPos val="r"/>
             <c:showLegendKey val="0"/>
             <c:showVal val="0"/>
             <c:showCatName val="0"/>
@@ -8959,10 +8867,10 @@
           </c:dLbls>
           <c:xVal>
             <c:numRef>
-              <c:f>1</c:f>
+              <c:f>0</c:f>
               <c:numCache>
                 <c:formatCode>General</c:formatCode>
-                <c:ptCount val="13"/>
+                <c:ptCount val="6"/>
                 <c:pt idx="0">
                   <c:v>1</c:v>
                 </c:pt>
@@ -8980,75 +8888,33 @@
                 </c:pt>
                 <c:pt idx="5">
                   <c:v>6</c:v>
-                </c:pt>
-                <c:pt idx="6">
-                  <c:v>7</c:v>
-                </c:pt>
-                <c:pt idx="7">
-                  <c:v>8</c:v>
-                </c:pt>
-                <c:pt idx="8">
-                  <c:v>9</c:v>
-                </c:pt>
-                <c:pt idx="9">
-                  <c:v>10</c:v>
-                </c:pt>
-                <c:pt idx="10">
-                  <c:v>16</c:v>
-                </c:pt>
-                <c:pt idx="11">
-                  <c:v>32</c:v>
-                </c:pt>
-                <c:pt idx="12">
-                  <c:v>64</c:v>
                 </c:pt>
               </c:numCache>
             </c:numRef>
           </c:xVal>
           <c:yVal>
             <c:numRef>
-              <c:f>0</c:f>
+              <c:f>1</c:f>
               <c:numCache>
                 <c:formatCode>General</c:formatCode>
-                <c:ptCount val="13"/>
+                <c:ptCount val="6"/>
                 <c:pt idx="0">
                   <c:v>1</c:v>
                 </c:pt>
                 <c:pt idx="1">
-                  <c:v>2</c:v>
+                  <c:v>1</c:v>
                 </c:pt>
                 <c:pt idx="2">
-                  <c:v>3</c:v>
+                  <c:v>1</c:v>
                 </c:pt>
                 <c:pt idx="3">
-                  <c:v>4</c:v>
+                  <c:v>1</c:v>
                 </c:pt>
                 <c:pt idx="4">
-                  <c:v>5</c:v>
+                  <c:v>1</c:v>
                 </c:pt>
                 <c:pt idx="5">
-                  <c:v>6</c:v>
-                </c:pt>
-                <c:pt idx="6">
-                  <c:v>5.8</c:v>
-                </c:pt>
-                <c:pt idx="7">
-                  <c:v>5.65</c:v>
-                </c:pt>
-                <c:pt idx="8">
-                  <c:v>5.55</c:v>
-                </c:pt>
-                <c:pt idx="9">
-                  <c:v>5.5</c:v>
-                </c:pt>
-                <c:pt idx="10">
-                  <c:v>5.4</c:v>
-                </c:pt>
-                <c:pt idx="11">
-                  <c:v>5.3</c:v>
-                </c:pt>
-                <c:pt idx="12">
-                  <c:v>5.2</c:v>
+                  <c:v>1</c:v>
                 </c:pt>
               </c:numCache>
             </c:numRef>
@@ -9064,7 +8930,7 @@
               <c:strCache>
                 <c:ptCount val="1"/>
                 <c:pt idx="0">
-                  <c:v>Ускорение эксп.</c:v>
+                  <c:v>Эффективность OpenMP</c:v>
                 </c:pt>
               </c:strCache>
             </c:strRef>
@@ -9096,15 +8962,11 @@
               <a:p>
                 <a:pPr>
                   <a:defRPr b="0" sz="1000" spc="-1" strike="noStrike">
-                    <a:solidFill>
-                      <a:srgbClr val="000000"/>
-                    </a:solidFill>
                     <a:latin typeface="Arial"/>
                   </a:defRPr>
                 </a:pPr>
               </a:p>
             </c:txPr>
-            <c:dLblPos val="r"/>
             <c:showLegendKey val="0"/>
             <c:showVal val="0"/>
             <c:showCatName val="0"/>
@@ -9120,10 +8982,10 @@
           </c:dLbls>
           <c:xVal>
             <c:numRef>
-              <c:f>3</c:f>
+              <c:f>0</c:f>
               <c:numCache>
                 <c:formatCode>General</c:formatCode>
-                <c:ptCount val="13"/>
+                <c:ptCount val="6"/>
                 <c:pt idx="0">
                   <c:v>1</c:v>
                 </c:pt>
@@ -9141,27 +9003,6 @@
                 </c:pt>
                 <c:pt idx="5">
                   <c:v>6</c:v>
-                </c:pt>
-                <c:pt idx="6">
-                  <c:v>7</c:v>
-                </c:pt>
-                <c:pt idx="7">
-                  <c:v>8</c:v>
-                </c:pt>
-                <c:pt idx="8">
-                  <c:v>9</c:v>
-                </c:pt>
-                <c:pt idx="9">
-                  <c:v>10</c:v>
-                </c:pt>
-                <c:pt idx="10">
-                  <c:v>16</c:v>
-                </c:pt>
-                <c:pt idx="11">
-                  <c:v>32</c:v>
-                </c:pt>
-                <c:pt idx="12">
-                  <c:v>64</c:v>
                 </c:pt>
               </c:numCache>
             </c:numRef>
@@ -9171,56 +9012,150 @@
               <c:f>2</c:f>
               <c:numCache>
                 <c:formatCode>General</c:formatCode>
-                <c:ptCount val="13"/>
+                <c:ptCount val="6"/>
                 <c:pt idx="0">
                   <c:v>1</c:v>
                 </c:pt>
                 <c:pt idx="1">
-                  <c:v>1.60688848188848</c:v>
+                  <c:v>1.18292682926829</c:v>
                 </c:pt>
                 <c:pt idx="2">
-                  <c:v>2.24436864918639</c:v>
+                  <c:v>1.11494252873563</c:v>
                 </c:pt>
                 <c:pt idx="3">
-                  <c:v>2.3518242740134</c:v>
+                  <c:v>1.1547619047619</c:v>
                 </c:pt>
                 <c:pt idx="4">
-                  <c:v>3.07336771431352</c:v>
+                  <c:v>0.97</c:v>
                 </c:pt>
                 <c:pt idx="5">
-                  <c:v>2.92887611275964</c:v>
-                </c:pt>
-                <c:pt idx="6">
-                  <c:v>2.20504049148283</c:v>
-                </c:pt>
-                <c:pt idx="7">
-                  <c:v>2.28677961193165</c:v>
-                </c:pt>
-                <c:pt idx="8">
-                  <c:v>2.41162098190425</c:v>
-                </c:pt>
-                <c:pt idx="9">
-                  <c:v>2.20796924152394</c:v>
-                </c:pt>
-                <c:pt idx="10">
-                  <c:v>2.22226131006825</c:v>
-                </c:pt>
-                <c:pt idx="11">
-                  <c:v>1.31199634460414</c:v>
-                </c:pt>
-                <c:pt idx="12">
-                  <c:v>2.03367458631125</c:v>
+                  <c:v>1.01041666666667</c:v>
                 </c:pt>
               </c:numCache>
             </c:numRef>
           </c:yVal>
           <c:smooth val="0"/>
         </c:ser>
-        <c:axId val="37428960"/>
-        <c:axId val="71863402"/>
+        <c:ser>
+          <c:idx val="2"/>
+          <c:order val="2"/>
+          <c:tx>
+            <c:strRef>
+              <c:f>label 3</c:f>
+              <c:strCache>
+                <c:ptCount val="1"/>
+                <c:pt idx="0">
+                  <c:v>Эффективность MPI</c:v>
+                </c:pt>
+              </c:strCache>
+            </c:strRef>
+          </c:tx>
+          <c:spPr>
+            <a:solidFill>
+              <a:srgbClr val="ffd320"/>
+            </a:solidFill>
+            <a:ln w="28800">
+              <a:solidFill>
+                <a:srgbClr val="ffd320"/>
+              </a:solidFill>
+              <a:round/>
+            </a:ln>
+          </c:spPr>
+          <c:marker>
+            <c:symbol val="triangle"/>
+            <c:size val="8"/>
+            <c:spPr>
+              <a:solidFill>
+                <a:srgbClr val="ffd320"/>
+              </a:solidFill>
+            </c:spPr>
+          </c:marker>
+          <c:dLbls>
+            <c:txPr>
+              <a:bodyPr wrap="none"/>
+              <a:lstStyle/>
+              <a:p>
+                <a:pPr>
+                  <a:defRPr b="0" sz="1000" spc="-1" strike="noStrike">
+                    <a:latin typeface="Arial"/>
+                  </a:defRPr>
+                </a:pPr>
+              </a:p>
+            </c:txPr>
+            <c:showLegendKey val="0"/>
+            <c:showVal val="0"/>
+            <c:showCatName val="0"/>
+            <c:showSerName val="0"/>
+            <c:showPercent val="0"/>
+            <c:separator> </c:separator>
+            <c:showLeaderLines val="1"/>
+            <c:extLst>
+              <c:ext xmlns:c15="http://schemas.microsoft.com/office/drawing/2012/chart" uri="{CE6537A1-D6FC-4f65-9D91-7224C49458BB}">
+                <c15:showLeaderLines val="1"/>
+              </c:ext>
+            </c:extLst>
+          </c:dLbls>
+          <c:xVal>
+            <c:numRef>
+              <c:f>0</c:f>
+              <c:numCache>
+                <c:formatCode>General</c:formatCode>
+                <c:ptCount val="6"/>
+                <c:pt idx="0">
+                  <c:v>1</c:v>
+                </c:pt>
+                <c:pt idx="1">
+                  <c:v>2</c:v>
+                </c:pt>
+                <c:pt idx="2">
+                  <c:v>3</c:v>
+                </c:pt>
+                <c:pt idx="3">
+                  <c:v>4</c:v>
+                </c:pt>
+                <c:pt idx="4">
+                  <c:v>5</c:v>
+                </c:pt>
+                <c:pt idx="5">
+                  <c:v>6</c:v>
+                </c:pt>
+              </c:numCache>
+            </c:numRef>
+          </c:xVal>
+          <c:yVal>
+            <c:numRef>
+              <c:f>3</c:f>
+              <c:numCache>
+                <c:formatCode>General</c:formatCode>
+                <c:ptCount val="6"/>
+                <c:pt idx="0">
+                  <c:v>1</c:v>
+                </c:pt>
+                <c:pt idx="1">
+                  <c:v>0.97</c:v>
+                </c:pt>
+                <c:pt idx="2">
+                  <c:v>0.923809523809524</c:v>
+                </c:pt>
+                <c:pt idx="3">
+                  <c:v>0.866071428571429</c:v>
+                </c:pt>
+                <c:pt idx="4">
+                  <c:v>0.776</c:v>
+                </c:pt>
+                <c:pt idx="5">
+                  <c:v>0.734848484848485</c:v>
+                </c:pt>
+              </c:numCache>
+            </c:numRef>
+          </c:yVal>
+          <c:smooth val="0"/>
+        </c:ser>
+        <c:axId val="44628648"/>
+        <c:axId val="45510791"/>
       </c:scatterChart>
       <c:valAx>
-        <c:axId val="37428960"/>
+        <c:axId val="44628648"/>
         <c:scaling>
           <c:orientation val="minMax"/>
         </c:scaling>
@@ -9243,20 +9178,17 @@
           <a:p>
             <a:pPr>
               <a:defRPr b="0" sz="1000" spc="-1" strike="noStrike">
-                <a:solidFill>
-                  <a:srgbClr val="000000"/>
-                </a:solidFill>
                 <a:latin typeface="Arial"/>
               </a:defRPr>
             </a:pPr>
           </a:p>
         </c:txPr>
-        <c:crossAx val="71863402"/>
+        <c:crossAx val="45510791"/>
         <c:crosses val="autoZero"/>
-        <c:crossBetween val="midCat"/>
+        <c:crossBetween val="between"/>
       </c:valAx>
       <c:valAx>
-        <c:axId val="71863402"/>
+        <c:axId val="45510791"/>
         <c:scaling>
           <c:orientation val="minMax"/>
         </c:scaling>
@@ -9288,17 +9220,14 @@
           <a:p>
             <a:pPr>
               <a:defRPr b="0" sz="1000" spc="-1" strike="noStrike">
-                <a:solidFill>
-                  <a:srgbClr val="000000"/>
-                </a:solidFill>
                 <a:latin typeface="Arial"/>
               </a:defRPr>
             </a:pPr>
           </a:p>
         </c:txPr>
-        <c:crossAx val="37428960"/>
+        <c:crossAx val="44628648"/>
         <c:crosses val="autoZero"/>
-        <c:crossBetween val="midCat"/>
+        <c:crossBetween val="between"/>
       </c:valAx>
       <c:spPr>
         <a:noFill/>
@@ -9324,9 +9253,6 @@
         <a:p>
           <a:pPr>
             <a:defRPr b="0" sz="1000" spc="-1" strike="noStrike">
-              <a:solidFill>
-                <a:srgbClr val="000000"/>
-              </a:solidFill>
               <a:latin typeface="Arial"/>
             </a:defRPr>
           </a:pPr>
@@ -9362,11 +9288,11 @@
           <c:order val="0"/>
           <c:tx>
             <c:strRef>
-              <c:f>label 0</c:f>
+              <c:f>label 1</c:f>
               <c:strCache>
                 <c:ptCount val="1"/>
                 <c:pt idx="0">
-                  <c:v>Эффективность теор.</c:v>
+                  <c:v>Ускорение теор.</c:v>
                 </c:pt>
               </c:strCache>
             </c:strRef>
@@ -9398,15 +9324,11 @@
               <a:p>
                 <a:pPr>
                   <a:defRPr b="0" sz="1000" spc="-1" strike="noStrike">
-                    <a:solidFill>
-                      <a:srgbClr val="000000"/>
-                    </a:solidFill>
                     <a:latin typeface="Arial"/>
                   </a:defRPr>
                 </a:pPr>
               </a:p>
             </c:txPr>
-            <c:dLblPos val="r"/>
             <c:showLegendKey val="0"/>
             <c:showVal val="0"/>
             <c:showCatName val="0"/>
@@ -9422,10 +9344,10 @@
           </c:dLbls>
           <c:xVal>
             <c:numRef>
-              <c:f>1</c:f>
+              <c:f>0</c:f>
               <c:numCache>
                 <c:formatCode>General</c:formatCode>
-                <c:ptCount val="13"/>
+                <c:ptCount val="6"/>
                 <c:pt idx="0">
                   <c:v>1</c:v>
                 </c:pt>
@@ -9443,75 +9365,33 @@
                 </c:pt>
                 <c:pt idx="5">
                   <c:v>6</c:v>
-                </c:pt>
-                <c:pt idx="6">
-                  <c:v>7</c:v>
-                </c:pt>
-                <c:pt idx="7">
-                  <c:v>8</c:v>
-                </c:pt>
-                <c:pt idx="8">
-                  <c:v>9</c:v>
-                </c:pt>
-                <c:pt idx="9">
-                  <c:v>10</c:v>
-                </c:pt>
-                <c:pt idx="10">
-                  <c:v>16</c:v>
-                </c:pt>
-                <c:pt idx="11">
-                  <c:v>32</c:v>
-                </c:pt>
-                <c:pt idx="12">
-                  <c:v>64</c:v>
                 </c:pt>
               </c:numCache>
             </c:numRef>
           </c:xVal>
           <c:yVal>
             <c:numRef>
-              <c:f>0</c:f>
+              <c:f>1</c:f>
               <c:numCache>
                 <c:formatCode>General</c:formatCode>
-                <c:ptCount val="13"/>
+                <c:ptCount val="6"/>
                 <c:pt idx="0">
                   <c:v>1</c:v>
                 </c:pt>
                 <c:pt idx="1">
-                  <c:v>1</c:v>
+                  <c:v>2</c:v>
                 </c:pt>
                 <c:pt idx="2">
-                  <c:v>1</c:v>
+                  <c:v>3</c:v>
                 </c:pt>
                 <c:pt idx="3">
-                  <c:v>1</c:v>
+                  <c:v>4</c:v>
                 </c:pt>
                 <c:pt idx="4">
-                  <c:v>1</c:v>
+                  <c:v>5</c:v>
                 </c:pt>
                 <c:pt idx="5">
-                  <c:v>1</c:v>
-                </c:pt>
-                <c:pt idx="6">
-                  <c:v>0.828571428571429</c:v>
-                </c:pt>
-                <c:pt idx="7">
-                  <c:v>0.70625</c:v>
-                </c:pt>
-                <c:pt idx="8">
-                  <c:v>0.616666666666667</c:v>
-                </c:pt>
-                <c:pt idx="9">
-                  <c:v>0.55</c:v>
-                </c:pt>
-                <c:pt idx="10">
-                  <c:v>0.3375</c:v>
-                </c:pt>
-                <c:pt idx="11">
-                  <c:v>0.165625</c:v>
-                </c:pt>
-                <c:pt idx="12">
-                  <c:v>0.08125</c:v>
+                  <c:v>6</c:v>
                 </c:pt>
               </c:numCache>
             </c:numRef>
@@ -9527,7 +9407,122 @@
               <c:strCache>
                 <c:ptCount val="1"/>
                 <c:pt idx="0">
-                  <c:v>Эффективность эксп.</c:v>
+                  <c:v>Ускорение MPI</c:v>
+                </c:pt>
+              </c:strCache>
+            </c:strRef>
+          </c:tx>
+          <c:spPr>
+            <a:solidFill>
+              <a:srgbClr val="ffd320"/>
+            </a:solidFill>
+            <a:ln w="28800">
+              <a:solidFill>
+                <a:srgbClr val="ffd320"/>
+              </a:solidFill>
+              <a:round/>
+            </a:ln>
+          </c:spPr>
+          <c:marker>
+            <c:symbol val="triangle"/>
+            <c:size val="8"/>
+            <c:spPr>
+              <a:solidFill>
+                <a:srgbClr val="ffd320"/>
+              </a:solidFill>
+            </c:spPr>
+          </c:marker>
+          <c:dLbls>
+            <c:txPr>
+              <a:bodyPr wrap="none"/>
+              <a:lstStyle/>
+              <a:p>
+                <a:pPr>
+                  <a:defRPr b="0" sz="1000" spc="-1" strike="noStrike">
+                    <a:latin typeface="Arial"/>
+                  </a:defRPr>
+                </a:pPr>
+              </a:p>
+            </c:txPr>
+            <c:showLegendKey val="0"/>
+            <c:showVal val="0"/>
+            <c:showCatName val="0"/>
+            <c:showSerName val="0"/>
+            <c:showPercent val="0"/>
+            <c:separator> </c:separator>
+            <c:showLeaderLines val="1"/>
+            <c:extLst>
+              <c:ext xmlns:c15="http://schemas.microsoft.com/office/drawing/2012/chart" uri="{CE6537A1-D6FC-4f65-9D91-7224C49458BB}">
+                <c15:showLeaderLines val="1"/>
+              </c:ext>
+            </c:extLst>
+          </c:dLbls>
+          <c:xVal>
+            <c:numRef>
+              <c:f>0</c:f>
+              <c:numCache>
+                <c:formatCode>General</c:formatCode>
+                <c:ptCount val="6"/>
+                <c:pt idx="0">
+                  <c:v>1</c:v>
+                </c:pt>
+                <c:pt idx="1">
+                  <c:v>2</c:v>
+                </c:pt>
+                <c:pt idx="2">
+                  <c:v>3</c:v>
+                </c:pt>
+                <c:pt idx="3">
+                  <c:v>4</c:v>
+                </c:pt>
+                <c:pt idx="4">
+                  <c:v>5</c:v>
+                </c:pt>
+                <c:pt idx="5">
+                  <c:v>6</c:v>
+                </c:pt>
+              </c:numCache>
+            </c:numRef>
+          </c:xVal>
+          <c:yVal>
+            <c:numRef>
+              <c:f>2</c:f>
+              <c:numCache>
+                <c:formatCode>General</c:formatCode>
+                <c:ptCount val="6"/>
+                <c:pt idx="0">
+                  <c:v>1.01041666666667</c:v>
+                </c:pt>
+                <c:pt idx="1">
+                  <c:v>1.94</c:v>
+                </c:pt>
+                <c:pt idx="2">
+                  <c:v>2.77142857142857</c:v>
+                </c:pt>
+                <c:pt idx="3">
+                  <c:v>3.46428571428571</c:v>
+                </c:pt>
+                <c:pt idx="4">
+                  <c:v>3.88</c:v>
+                </c:pt>
+                <c:pt idx="5">
+                  <c:v>4.40909090909091</c:v>
+                </c:pt>
+              </c:numCache>
+            </c:numRef>
+          </c:yVal>
+          <c:smooth val="0"/>
+        </c:ser>
+        <c:ser>
+          <c:idx val="2"/>
+          <c:order val="2"/>
+          <c:tx>
+            <c:strRef>
+              <c:f>label 3</c:f>
+              <c:strCache>
+                <c:ptCount val="1"/>
+                <c:pt idx="0">
+                  <c:v>Ускорение OpenMP</c:v>
                 </c:pt>
               </c:strCache>
             </c:strRef>
@@ -9559,15 +9554,11 @@
               <a:p>
                 <a:pPr>
                   <a:defRPr b="0" sz="1000" spc="-1" strike="noStrike">
-                    <a:solidFill>
-                      <a:srgbClr val="000000"/>
-                    </a:solidFill>
                     <a:latin typeface="Arial"/>
                   </a:defRPr>
                 </a:pPr>
               </a:p>
             </c:txPr>
-            <c:dLblPos val="r"/>
             <c:showLegendKey val="0"/>
             <c:showVal val="0"/>
             <c:showCatName val="0"/>
@@ -9583,10 +9574,10 @@
           </c:dLbls>
           <c:xVal>
             <c:numRef>
-              <c:f>3</c:f>
+              <c:f>0</c:f>
               <c:numCache>
                 <c:formatCode>General</c:formatCode>
-                <c:ptCount val="13"/>
+                <c:ptCount val="6"/>
                 <c:pt idx="0">
                   <c:v>1</c:v>
                 </c:pt>
@@ -9604,86 +9595,44 @@
                 </c:pt>
                 <c:pt idx="5">
                   <c:v>6</c:v>
-                </c:pt>
-                <c:pt idx="6">
-                  <c:v>7</c:v>
-                </c:pt>
-                <c:pt idx="7">
-                  <c:v>8</c:v>
-                </c:pt>
-                <c:pt idx="8">
-                  <c:v>9</c:v>
-                </c:pt>
-                <c:pt idx="9">
-                  <c:v>10</c:v>
-                </c:pt>
-                <c:pt idx="10">
-                  <c:v>16</c:v>
-                </c:pt>
-                <c:pt idx="11">
-                  <c:v>32</c:v>
-                </c:pt>
-                <c:pt idx="12">
-                  <c:v>64</c:v>
                 </c:pt>
               </c:numCache>
             </c:numRef>
           </c:xVal>
           <c:yVal>
             <c:numRef>
-              <c:f>2</c:f>
+              <c:f>3</c:f>
               <c:numCache>
                 <c:formatCode>General</c:formatCode>
-                <c:ptCount val="13"/>
+                <c:ptCount val="6"/>
                 <c:pt idx="0">
                   <c:v>1</c:v>
                 </c:pt>
                 <c:pt idx="1">
-                  <c:v>0.803444240944241</c:v>
+                  <c:v>2.36585365853659</c:v>
                 </c:pt>
                 <c:pt idx="2">
-                  <c:v>0.748122883062129</c:v>
+                  <c:v>3.3448275862069</c:v>
                 </c:pt>
                 <c:pt idx="3">
-                  <c:v>0.587956068503351</c:v>
+                  <c:v>4.61904761904762</c:v>
                 </c:pt>
                 <c:pt idx="4">
-                  <c:v>0.614673542862703</c:v>
+                  <c:v>4.85</c:v>
                 </c:pt>
                 <c:pt idx="5">
-                  <c:v>0.488146018793274</c:v>
-                </c:pt>
-                <c:pt idx="6">
-                  <c:v>0.315005784497547</c:v>
-                </c:pt>
-                <c:pt idx="7">
-                  <c:v>0.285847451491457</c:v>
-                </c:pt>
-                <c:pt idx="8">
-                  <c:v>0.26795788687825</c:v>
-                </c:pt>
-                <c:pt idx="9">
-                  <c:v>0.220796924152394</c:v>
-                </c:pt>
-                <c:pt idx="10">
-                  <c:v>0.138891331879265</c:v>
-                </c:pt>
-                <c:pt idx="11">
-                  <c:v>0.0409998857688793</c:v>
-                </c:pt>
-                <c:pt idx="12">
-                  <c:v>0.0317761654111133</c:v>
+                  <c:v>6.0625</c:v>
                 </c:pt>
               </c:numCache>
             </c:numRef>
           </c:yVal>
           <c:smooth val="0"/>
         </c:ser>
-        <c:axId val="78547110"/>
-        <c:axId val="40173163"/>
+        <c:axId val="58674171"/>
+        <c:axId val="93377244"/>
       </c:scatterChart>
       <c:valAx>
-        <c:axId val="78547110"/>
+        <c:axId val="58674171"/>
         <c:scaling>
           <c:orientation val="minMax"/>
         </c:scaling>
@@ -9706,20 +9655,17 @@
           <a:p>
             <a:pPr>
               <a:defRPr b="0" sz="1000" spc="-1" strike="noStrike">
-                <a:solidFill>
-                  <a:srgbClr val="000000"/>
-                </a:solidFill>
                 <a:latin typeface="Arial"/>
               </a:defRPr>
             </a:pPr>
           </a:p>
         </c:txPr>
-        <c:crossAx val="40173163"/>
+        <c:crossAx val="93377244"/>
         <c:crosses val="autoZero"/>
-        <c:crossBetween val="midCat"/>
+        <c:crossBetween val="between"/>
       </c:valAx>
       <c:valAx>
-        <c:axId val="40173163"/>
+        <c:axId val="93377244"/>
         <c:scaling>
           <c:orientation val="minMax"/>
         </c:scaling>
@@ -9751,17 +9697,14 @@
           <a:p>
             <a:pPr>
               <a:defRPr b="0" sz="1000" spc="-1" strike="noStrike">
-                <a:solidFill>
-                  <a:srgbClr val="000000"/>
-                </a:solidFill>
                 <a:latin typeface="Arial"/>
               </a:defRPr>
             </a:pPr>
           </a:p>
         </c:txPr>
-        <c:crossAx val="78547110"/>
+        <c:crossAx val="58674171"/>
         <c:crosses val="autoZero"/>
-        <c:crossBetween val="midCat"/>
+        <c:crossBetween val="between"/>
       </c:valAx>
       <c:spPr>
         <a:noFill/>
@@ -9787,9 +9730,368 @@
         <a:p>
           <a:pPr>
             <a:defRPr b="0" sz="1000" spc="-1" strike="noStrike">
+              <a:latin typeface="Arial"/>
+            </a:defRPr>
+          </a:pPr>
+        </a:p>
+      </c:txPr>
+    </c:legend>
+    <c:plotVisOnly val="1"/>
+    <c:dispBlanksAs val="span"/>
+  </c:chart>
+  <c:spPr>
+    <a:solidFill>
+      <a:srgbClr val="ffffff"/>
+    </a:solidFill>
+    <a:ln w="0">
+      <a:noFill/>
+    </a:ln>
+  </c:spPr>
+</c:chartSpace>
+</file>
+
+<file path=word/charts/chart3.xml><?xml version="1.0" encoding="utf-8"?>
+<c:chartSpace xmlns:c="http://schemas.openxmlformats.org/drawingml/2006/chart" xmlns:a="http://schemas.openxmlformats.org/drawingml/2006/main" xmlns:r="http://schemas.openxmlformats.org/officeDocument/2006/relationships">
+  <c:lang val="en-US"/>
+  <c:roundedCorners val="0"/>
+  <c:chart>
+    <c:autoTitleDeleted val="1"/>
+    <c:plotArea>
+      <c:scatterChart>
+        <c:scatterStyle val="lineMarker"/>
+        <c:varyColors val="0"/>
+        <c:ser>
+          <c:idx val="0"/>
+          <c:order val="0"/>
+          <c:tx>
+            <c:strRef>
+              <c:f>label 1</c:f>
+              <c:strCache>
+                <c:ptCount val="1"/>
+                <c:pt idx="0">
+                  <c:v>Время работы OpenMP</c:v>
+                </c:pt>
+              </c:strCache>
+            </c:strRef>
+          </c:tx>
+          <c:spPr>
+            <a:solidFill>
+              <a:srgbClr val="004586"/>
+            </a:solidFill>
+            <a:ln w="28800">
               <a:solidFill>
-                <a:srgbClr val="000000"/>
+                <a:srgbClr val="004586"/>
               </a:solidFill>
+              <a:round/>
+            </a:ln>
+          </c:spPr>
+          <c:marker>
+            <c:symbol val="square"/>
+            <c:size val="8"/>
+            <c:spPr>
+              <a:solidFill>
+                <a:srgbClr val="004586"/>
+              </a:solidFill>
+            </c:spPr>
+          </c:marker>
+          <c:dLbls>
+            <c:txPr>
+              <a:bodyPr wrap="none"/>
+              <a:lstStyle/>
+              <a:p>
+                <a:pPr>
+                  <a:defRPr b="0" sz="1000" spc="-1" strike="noStrike">
+                    <a:latin typeface="Arial"/>
+                  </a:defRPr>
+                </a:pPr>
+              </a:p>
+            </c:txPr>
+            <c:showLegendKey val="0"/>
+            <c:showVal val="0"/>
+            <c:showCatName val="0"/>
+            <c:showSerName val="0"/>
+            <c:showPercent val="0"/>
+            <c:separator> </c:separator>
+            <c:showLeaderLines val="1"/>
+            <c:extLst>
+              <c:ext xmlns:c15="http://schemas.microsoft.com/office/drawing/2012/chart" uri="{CE6537A1-D6FC-4f65-9D91-7224C49458BB}">
+                <c15:showLeaderLines val="1"/>
+              </c:ext>
+            </c:extLst>
+          </c:dLbls>
+          <c:xVal>
+            <c:numRef>
+              <c:f>0</c:f>
+              <c:numCache>
+                <c:formatCode>General</c:formatCode>
+                <c:ptCount val="6"/>
+                <c:pt idx="0">
+                  <c:v>1</c:v>
+                </c:pt>
+                <c:pt idx="1">
+                  <c:v>2</c:v>
+                </c:pt>
+                <c:pt idx="2">
+                  <c:v>3</c:v>
+                </c:pt>
+                <c:pt idx="3">
+                  <c:v>4</c:v>
+                </c:pt>
+                <c:pt idx="4">
+                  <c:v>5</c:v>
+                </c:pt>
+                <c:pt idx="5">
+                  <c:v>6</c:v>
+                </c:pt>
+              </c:numCache>
+            </c:numRef>
+          </c:xVal>
+          <c:yVal>
+            <c:numRef>
+              <c:f>1</c:f>
+              <c:numCache>
+                <c:formatCode>General</c:formatCode>
+                <c:ptCount val="6"/>
+                <c:pt idx="0">
+                  <c:v>0.97</c:v>
+                </c:pt>
+                <c:pt idx="1">
+                  <c:v>0.41</c:v>
+                </c:pt>
+                <c:pt idx="2">
+                  <c:v>0.29</c:v>
+                </c:pt>
+                <c:pt idx="3">
+                  <c:v>0.21</c:v>
+                </c:pt>
+                <c:pt idx="4">
+                  <c:v>0.2</c:v>
+                </c:pt>
+                <c:pt idx="5">
+                  <c:v>0.16</c:v>
+                </c:pt>
+              </c:numCache>
+            </c:numRef>
+          </c:yVal>
+          <c:smooth val="0"/>
+        </c:ser>
+        <c:ser>
+          <c:idx val="1"/>
+          <c:order val="1"/>
+          <c:tx>
+            <c:strRef>
+              <c:f>label 2</c:f>
+              <c:strCache>
+                <c:ptCount val="1"/>
+                <c:pt idx="0">
+                  <c:v>Время работы MPI</c:v>
+                </c:pt>
+              </c:strCache>
+            </c:strRef>
+          </c:tx>
+          <c:spPr>
+            <a:solidFill>
+              <a:srgbClr val="ff420e"/>
+            </a:solidFill>
+            <a:ln w="28800">
+              <a:solidFill>
+                <a:srgbClr val="ff420e"/>
+              </a:solidFill>
+              <a:round/>
+            </a:ln>
+          </c:spPr>
+          <c:marker>
+            <c:symbol val="diamond"/>
+            <c:size val="8"/>
+            <c:spPr>
+              <a:solidFill>
+                <a:srgbClr val="ff420e"/>
+              </a:solidFill>
+            </c:spPr>
+          </c:marker>
+          <c:dLbls>
+            <c:txPr>
+              <a:bodyPr wrap="none"/>
+              <a:lstStyle/>
+              <a:p>
+                <a:pPr>
+                  <a:defRPr b="0" sz="1000" spc="-1" strike="noStrike">
+                    <a:latin typeface="Arial"/>
+                  </a:defRPr>
+                </a:pPr>
+              </a:p>
+            </c:txPr>
+            <c:showLegendKey val="0"/>
+            <c:showVal val="0"/>
+            <c:showCatName val="0"/>
+            <c:showSerName val="0"/>
+            <c:showPercent val="0"/>
+            <c:separator> </c:separator>
+            <c:showLeaderLines val="1"/>
+            <c:extLst>
+              <c:ext xmlns:c15="http://schemas.microsoft.com/office/drawing/2012/chart" uri="{CE6537A1-D6FC-4f65-9D91-7224C49458BB}">
+                <c15:showLeaderLines val="1"/>
+              </c:ext>
+            </c:extLst>
+          </c:dLbls>
+          <c:xVal>
+            <c:numRef>
+              <c:f>0</c:f>
+              <c:numCache>
+                <c:formatCode>General</c:formatCode>
+                <c:ptCount val="6"/>
+                <c:pt idx="0">
+                  <c:v>1</c:v>
+                </c:pt>
+                <c:pt idx="1">
+                  <c:v>2</c:v>
+                </c:pt>
+                <c:pt idx="2">
+                  <c:v>3</c:v>
+                </c:pt>
+                <c:pt idx="3">
+                  <c:v>4</c:v>
+                </c:pt>
+                <c:pt idx="4">
+                  <c:v>5</c:v>
+                </c:pt>
+                <c:pt idx="5">
+                  <c:v>6</c:v>
+                </c:pt>
+              </c:numCache>
+            </c:numRef>
+          </c:xVal>
+          <c:yVal>
+            <c:numRef>
+              <c:f>2</c:f>
+              <c:numCache>
+                <c:formatCode>General</c:formatCode>
+                <c:ptCount val="6"/>
+                <c:pt idx="0">
+                  <c:v>0.96</c:v>
+                </c:pt>
+                <c:pt idx="1">
+                  <c:v>0.5</c:v>
+                </c:pt>
+                <c:pt idx="2">
+                  <c:v>0.35</c:v>
+                </c:pt>
+                <c:pt idx="3">
+                  <c:v>0.28</c:v>
+                </c:pt>
+                <c:pt idx="4">
+                  <c:v>0.25</c:v>
+                </c:pt>
+                <c:pt idx="5">
+                  <c:v>0.22</c:v>
+                </c:pt>
+              </c:numCache>
+            </c:numRef>
+          </c:yVal>
+          <c:smooth val="0"/>
+        </c:ser>
+        <c:axId val="60856501"/>
+        <c:axId val="39808339"/>
+      </c:scatterChart>
+      <c:valAx>
+        <c:axId val="60856501"/>
+        <c:scaling>
+          <c:orientation val="minMax"/>
+        </c:scaling>
+        <c:delete val="0"/>
+        <c:axPos val="b"/>
+        <c:numFmt formatCode="General" sourceLinked="0"/>
+        <c:majorTickMark val="out"/>
+        <c:minorTickMark val="none"/>
+        <c:tickLblPos val="nextTo"/>
+        <c:spPr>
+          <a:ln w="0">
+            <a:solidFill>
+              <a:srgbClr val="b3b3b3"/>
+            </a:solidFill>
+          </a:ln>
+        </c:spPr>
+        <c:txPr>
+          <a:bodyPr/>
+          <a:lstStyle/>
+          <a:p>
+            <a:pPr>
+              <a:defRPr b="0" sz="1000" spc="-1" strike="noStrike">
+                <a:latin typeface="Arial"/>
+              </a:defRPr>
+            </a:pPr>
+          </a:p>
+        </c:txPr>
+        <c:crossAx val="39808339"/>
+        <c:crosses val="autoZero"/>
+        <c:crossBetween val="between"/>
+      </c:valAx>
+      <c:valAx>
+        <c:axId val="39808339"/>
+        <c:scaling>
+          <c:orientation val="minMax"/>
+        </c:scaling>
+        <c:delete val="0"/>
+        <c:axPos val="l"/>
+        <c:majorGridlines>
+          <c:spPr>
+            <a:ln w="0">
+              <a:solidFill>
+                <a:srgbClr val="b3b3b3"/>
+              </a:solidFill>
+            </a:ln>
+          </c:spPr>
+        </c:majorGridlines>
+        <c:numFmt formatCode="General" sourceLinked="0"/>
+        <c:majorTickMark val="out"/>
+        <c:minorTickMark val="none"/>
+        <c:tickLblPos val="nextTo"/>
+        <c:spPr>
+          <a:ln w="0">
+            <a:solidFill>
+              <a:srgbClr val="b3b3b3"/>
+            </a:solidFill>
+          </a:ln>
+        </c:spPr>
+        <c:txPr>
+          <a:bodyPr/>
+          <a:lstStyle/>
+          <a:p>
+            <a:pPr>
+              <a:defRPr b="0" sz="1000" spc="-1" strike="noStrike">
+                <a:latin typeface="Arial"/>
+              </a:defRPr>
+            </a:pPr>
+          </a:p>
+        </c:txPr>
+        <c:crossAx val="60856501"/>
+        <c:crosses val="autoZero"/>
+        <c:crossBetween val="between"/>
+      </c:valAx>
+      <c:spPr>
+        <a:noFill/>
+        <a:ln w="0">
+          <a:solidFill>
+            <a:srgbClr val="b3b3b3"/>
+          </a:solidFill>
+        </a:ln>
+      </c:spPr>
+    </c:plotArea>
+    <c:legend>
+      <c:legendPos val="r"/>
+      <c:overlay val="0"/>
+      <c:spPr>
+        <a:noFill/>
+        <a:ln w="0">
+          <a:noFill/>
+        </a:ln>
+      </c:spPr>
+      <c:txPr>
+        <a:bodyPr/>
+        <a:lstStyle/>
+        <a:p>
+          <a:pPr>
+            <a:defRPr b="0" sz="1000" spc="-1" strike="noStrike">
               <a:latin typeface="Arial"/>
             </a:defRPr>
           </a:pPr>

</xml_diff>